<commit_message>
Approximate Time Taken: 5m * Updated Design Document
</commit_message>
<xml_diff>
--- a/Design Document.docx
+++ b/Design Document.docx
@@ -921,237 +921,6 @@
           <w:szCs w:val="21"/>
         </w:rPr>
         <w:t xml:space="preserve"> If a panel is not a top-level panel, it also has a button to go to the main menu (defined in Panel class).</w:t>
-      </w:r>
-    </w:p>
-    <w:p>
-      <w:pPr>
-        <w:spacing w:after="0" w:line="343" w:lineRule="atLeast"/>
-        <w:rPr>
-          <w:rFonts w:ascii="Helvetica" w:eastAsia="Times New Roman" w:hAnsi="Helvetica" w:cs="Helvetica"/>
-          <w:color w:val="000000"/>
-          <w:sz w:val="21"/>
-          <w:szCs w:val="21"/>
-        </w:rPr>
-      </w:pPr>
-      <w:r>
-        <w:rPr>
-          <w:rFonts w:ascii="Helvetica" w:eastAsia="Times New Roman" w:hAnsi="Helvetica" w:cs="Helvetica"/>
-          <w:color w:val="000000"/>
-          <w:sz w:val="21"/>
-          <w:szCs w:val="21"/>
-        </w:rPr>
-        <w:t>Here's a list of the panels to program:</w:t>
-      </w:r>
-    </w:p>
-    <w:p>
-      <w:pPr>
-        <w:numPr>
-          <w:ilvl w:val="0"/>
-          <w:numId w:val="1"/>
-        </w:numPr>
-        <w:spacing w:after="0" w:line="343" w:lineRule="atLeast"/>
-        <w:ind w:left="480"/>
-        <w:rPr>
-          <w:rFonts w:ascii="Helvetica" w:eastAsia="Times New Roman" w:hAnsi="Helvetica" w:cs="Helvetica"/>
-          <w:color w:val="000000"/>
-          <w:sz w:val="21"/>
-          <w:szCs w:val="21"/>
-        </w:rPr>
-      </w:pPr>
-      <w:r>
-        <w:rPr>
-          <w:rFonts w:ascii="Helvetica" w:eastAsia="Times New Roman" w:hAnsi="Helvetica" w:cs="Helvetica"/>
-          <w:color w:val="000000"/>
-          <w:sz w:val="21"/>
-          <w:szCs w:val="21"/>
-        </w:rPr>
-        <w:t>What is Computer Science?</w:t>
-      </w:r>
-    </w:p>
-    <w:p>
-      <w:pPr>
-        <w:numPr>
-          <w:ilvl w:val="0"/>
-          <w:numId w:val="1"/>
-        </w:numPr>
-        <w:spacing w:after="0" w:line="343" w:lineRule="atLeast"/>
-        <w:ind w:left="480"/>
-        <w:rPr>
-          <w:rFonts w:ascii="Helvetica" w:eastAsia="Times New Roman" w:hAnsi="Helvetica" w:cs="Helvetica"/>
-          <w:color w:val="000000"/>
-          <w:sz w:val="21"/>
-          <w:szCs w:val="21"/>
-        </w:rPr>
-      </w:pPr>
-      <w:r>
-        <w:rPr>
-          <w:rFonts w:ascii="Helvetica" w:eastAsia="Times New Roman" w:hAnsi="Helvetica" w:cs="Helvetica"/>
-          <w:color w:val="000000"/>
-          <w:sz w:val="21"/>
-          <w:szCs w:val="21"/>
-        </w:rPr>
-        <w:t>What is Scratch?</w:t>
-      </w:r>
-    </w:p>
-    <w:p>
-      <w:pPr>
-        <w:numPr>
-          <w:ilvl w:val="0"/>
-          <w:numId w:val="1"/>
-        </w:numPr>
-        <w:spacing w:after="0" w:line="343" w:lineRule="atLeast"/>
-        <w:ind w:left="480"/>
-        <w:rPr>
-          <w:rFonts w:ascii="Helvetica" w:eastAsia="Times New Roman" w:hAnsi="Helvetica" w:cs="Helvetica"/>
-          <w:color w:val="000000"/>
-          <w:sz w:val="21"/>
-          <w:szCs w:val="21"/>
-        </w:rPr>
-      </w:pPr>
-      <w:r>
-        <w:rPr>
-          <w:rFonts w:ascii="Helvetica" w:eastAsia="Times New Roman" w:hAnsi="Helvetica" w:cs="Helvetica"/>
-          <w:color w:val="000000"/>
-          <w:sz w:val="21"/>
-          <w:szCs w:val="21"/>
-        </w:rPr>
-        <w:t>How to use Scratch</w:t>
-      </w:r>
-    </w:p>
-    <w:p>
-      <w:pPr>
-        <w:numPr>
-          <w:ilvl w:val="0"/>
-          <w:numId w:val="1"/>
-        </w:numPr>
-        <w:spacing w:after="0" w:line="343" w:lineRule="atLeast"/>
-        <w:ind w:left="960"/>
-        <w:rPr>
-          <w:rFonts w:ascii="Helvetica" w:eastAsia="Times New Roman" w:hAnsi="Helvetica" w:cs="Helvetica"/>
-          <w:color w:val="000000"/>
-          <w:sz w:val="21"/>
-          <w:szCs w:val="21"/>
-        </w:rPr>
-      </w:pPr>
-    </w:p>
-    <w:p>
-      <w:pPr>
-        <w:numPr>
-          <w:ilvl w:val="1"/>
-          <w:numId w:val="1"/>
-        </w:numPr>
-        <w:spacing w:after="0" w:line="343" w:lineRule="atLeast"/>
-        <w:ind w:left="960"/>
-        <w:rPr>
-          <w:rFonts w:ascii="Helvetica" w:eastAsia="Times New Roman" w:hAnsi="Helvetica" w:cs="Helvetica"/>
-          <w:color w:val="000000"/>
-          <w:sz w:val="21"/>
-          <w:szCs w:val="21"/>
-        </w:rPr>
-      </w:pPr>
-      <w:r>
-        <w:rPr>
-          <w:rFonts w:ascii="Helvetica" w:eastAsia="Times New Roman" w:hAnsi="Helvetica" w:cs="Helvetica"/>
-          <w:color w:val="000000"/>
-          <w:sz w:val="21"/>
-          <w:szCs w:val="21"/>
-        </w:rPr>
-        <w:t>The interface. Starting and stuff</w:t>
-      </w:r>
-    </w:p>
-    <w:p>
-      <w:pPr>
-        <w:numPr>
-          <w:ilvl w:val="1"/>
-          <w:numId w:val="1"/>
-        </w:numPr>
-        <w:spacing w:after="0" w:line="343" w:lineRule="atLeast"/>
-        <w:ind w:left="960"/>
-        <w:rPr>
-          <w:rFonts w:ascii="Helvetica" w:eastAsia="Times New Roman" w:hAnsi="Helvetica" w:cs="Helvetica"/>
-          <w:color w:val="000000"/>
-          <w:sz w:val="21"/>
-          <w:szCs w:val="21"/>
-        </w:rPr>
-      </w:pPr>
-      <w:r>
-        <w:rPr>
-          <w:rFonts w:ascii="Helvetica" w:eastAsia="Times New Roman" w:hAnsi="Helvetica" w:cs="Helvetica"/>
-          <w:color w:val="000000"/>
-          <w:sz w:val="21"/>
-          <w:szCs w:val="21"/>
-        </w:rPr>
-        <w:t>1 panel for each type of block (12 in total)</w:t>
-      </w:r>
-    </w:p>
-    <w:p>
-      <w:pPr>
-        <w:numPr>
-          <w:ilvl w:val="0"/>
-          <w:numId w:val="1"/>
-        </w:numPr>
-        <w:spacing w:after="0" w:line="343" w:lineRule="atLeast"/>
-        <w:ind w:left="480"/>
-        <w:rPr>
-          <w:rFonts w:ascii="Helvetica" w:eastAsia="Times New Roman" w:hAnsi="Helvetica" w:cs="Helvetica"/>
-          <w:color w:val="000000"/>
-          <w:sz w:val="21"/>
-          <w:szCs w:val="21"/>
-        </w:rPr>
-      </w:pPr>
-      <w:r>
-        <w:rPr>
-          <w:rFonts w:ascii="Helvetica" w:eastAsia="Times New Roman" w:hAnsi="Helvetica" w:cs="Helvetica"/>
-          <w:color w:val="000000"/>
-          <w:sz w:val="21"/>
-          <w:szCs w:val="21"/>
-        </w:rPr>
-        <w:t>Scratch (the create() function actually just launches Scratch, and returns to the main menu)</w:t>
-      </w:r>
-    </w:p>
-    <w:p>
-      <w:pPr>
-        <w:numPr>
-          <w:ilvl w:val="0"/>
-          <w:numId w:val="1"/>
-        </w:numPr>
-        <w:spacing w:after="0" w:line="343" w:lineRule="atLeast"/>
-        <w:ind w:left="480"/>
-        <w:rPr>
-          <w:rFonts w:ascii="Helvetica" w:eastAsia="Times New Roman" w:hAnsi="Helvetica" w:cs="Helvetica"/>
-          <w:color w:val="000000"/>
-          <w:sz w:val="21"/>
-          <w:szCs w:val="21"/>
-        </w:rPr>
-      </w:pPr>
-      <w:r>
-        <w:rPr>
-          <w:rFonts w:ascii="Helvetica" w:eastAsia="Times New Roman" w:hAnsi="Helvetica" w:cs="Helvetica"/>
-          <w:color w:val="000000"/>
-          <w:sz w:val="21"/>
-          <w:szCs w:val="21"/>
-        </w:rPr>
-        <w:t>Where to go after Scratch? (Point kids to Code.org)</w:t>
-      </w:r>
-    </w:p>
-    <w:p>
-      <w:pPr>
-        <w:spacing w:after="0" w:line="343" w:lineRule="atLeast"/>
-        <w:rPr>
-          <w:rFonts w:ascii="Helvetica" w:eastAsia="Times New Roman" w:hAnsi="Helvetica" w:cs="Helvetica"/>
-          <w:color w:val="000000"/>
-          <w:sz w:val="21"/>
-          <w:szCs w:val="21"/>
-        </w:rPr>
-      </w:pPr>
-      <w:r>
-        <w:rPr>
-          <w:rFonts w:ascii="Helvetica" w:eastAsia="Times New Roman" w:hAnsi="Helvetica" w:cs="Helvetica"/>
-          <w:color w:val="000000"/>
-          <w:sz w:val="21"/>
-          <w:szCs w:val="21"/>
-        </w:rPr>
-        <w:t>More can be added later, at Anthony's approval</w:t>
       </w:r>
     </w:p>
     <w:p>
@@ -1237,8 +1006,314 @@
         </w:rPr>
         <w:t> to write to the log.</w:t>
       </w:r>
+    </w:p>
+    <w:p>
+      <w:pPr>
+        <w:spacing w:after="0" w:line="343" w:lineRule="atLeast"/>
+        <w:rPr>
+          <w:rFonts w:ascii="Helvetica" w:eastAsia="Times New Roman" w:hAnsi="Helvetica" w:cs="Helvetica"/>
+          <w:b/>
+          <w:color w:val="000000"/>
+          <w:sz w:val="21"/>
+          <w:szCs w:val="21"/>
+        </w:rPr>
+      </w:pPr>
+      <w:r>
+        <w:rPr>
+          <w:rFonts w:ascii="Helvetica" w:eastAsia="Times New Roman" w:hAnsi="Helvetica" w:cs="Helvetica"/>
+          <w:b/>
+          <w:color w:val="000000"/>
+          <w:sz w:val="21"/>
+          <w:szCs w:val="21"/>
+        </w:rPr>
+        <w:t>The Panels</w:t>
+      </w:r>
+    </w:p>
+    <w:p>
+      <w:pPr>
+        <w:spacing w:after="0" w:line="343" w:lineRule="atLeast"/>
+        <w:rPr>
+          <w:rFonts w:ascii="Helvetica" w:eastAsia="Times New Roman" w:hAnsi="Helvetica" w:cs="Helvetica"/>
+          <w:color w:val="000000"/>
+          <w:sz w:val="21"/>
+          <w:szCs w:val="21"/>
+        </w:rPr>
+      </w:pPr>
+      <w:r>
+        <w:rPr>
+          <w:rFonts w:ascii="Helvetica" w:eastAsia="Times New Roman" w:hAnsi="Helvetica" w:cs="Helvetica"/>
+          <w:color w:val="000000"/>
+          <w:sz w:val="21"/>
+          <w:szCs w:val="21"/>
+        </w:rPr>
+        <w:t>This list of panels is subject to change dependent on how long they take</w:t>
+      </w:r>
+      <w:r>
+        <w:rPr>
+          <w:rFonts w:ascii="Helvetica" w:eastAsia="Times New Roman" w:hAnsi="Helvetica" w:cs="Helvetica"/>
+          <w:color w:val="000000"/>
+          <w:sz w:val="21"/>
+          <w:szCs w:val="21"/>
+        </w:rPr>
+        <w:t xml:space="preserve"> (meaning more panels will be added it time allows)</w:t>
+      </w:r>
       <w:bookmarkStart w:id="0" w:name="_GoBack"/>
       <w:bookmarkEnd w:id="0"/>
+      <w:r>
+        <w:rPr>
+          <w:rFonts w:ascii="Helvetica" w:eastAsia="Times New Roman" w:hAnsi="Helvetica" w:cs="Helvetica"/>
+          <w:color w:val="000000"/>
+          <w:sz w:val="21"/>
+          <w:szCs w:val="21"/>
+        </w:rPr>
+        <w:t xml:space="preserve">. Volunteers will be assigned certain panels. You can look at </w:t>
+      </w:r>
+      <w:proofErr w:type="spellStart"/>
+      <w:r>
+        <w:rPr>
+          <w:rFonts w:ascii="Helvetica" w:eastAsia="Times New Roman" w:hAnsi="Helvetica" w:cs="Helvetica"/>
+          <w:color w:val="000000"/>
+          <w:sz w:val="21"/>
+          <w:szCs w:val="21"/>
+        </w:rPr>
+        <w:t>tempTopLevelPanel</w:t>
+      </w:r>
+      <w:proofErr w:type="spellEnd"/>
+      <w:r>
+        <w:rPr>
+          <w:rFonts w:ascii="Helvetica" w:eastAsia="Times New Roman" w:hAnsi="Helvetica" w:cs="Helvetica"/>
+          <w:color w:val="000000"/>
+          <w:sz w:val="21"/>
+          <w:szCs w:val="21"/>
+        </w:rPr>
+        <w:t xml:space="preserve"> and </w:t>
+      </w:r>
+      <w:proofErr w:type="spellStart"/>
+      <w:r>
+        <w:rPr>
+          <w:rFonts w:ascii="Helvetica" w:eastAsia="Times New Roman" w:hAnsi="Helvetica" w:cs="Helvetica"/>
+          <w:color w:val="000000"/>
+          <w:sz w:val="21"/>
+          <w:szCs w:val="21"/>
+        </w:rPr>
+        <w:t>tempPanel</w:t>
+      </w:r>
+      <w:proofErr w:type="spellEnd"/>
+      <w:r>
+        <w:rPr>
+          <w:rFonts w:ascii="Helvetica" w:eastAsia="Times New Roman" w:hAnsi="Helvetica" w:cs="Helvetica"/>
+          <w:color w:val="000000"/>
+          <w:sz w:val="21"/>
+          <w:szCs w:val="21"/>
+        </w:rPr>
+        <w:t xml:space="preserve"> for an example of how to make a panel.</w:t>
+      </w:r>
+    </w:p>
+    <w:p>
+      <w:pPr>
+        <w:numPr>
+          <w:ilvl w:val="0"/>
+          <w:numId w:val="1"/>
+        </w:numPr>
+        <w:spacing w:after="0" w:line="343" w:lineRule="atLeast"/>
+        <w:ind w:left="480"/>
+        <w:rPr>
+          <w:rFonts w:ascii="Helvetica" w:eastAsia="Times New Roman" w:hAnsi="Helvetica" w:cs="Helvetica"/>
+          <w:color w:val="000000"/>
+          <w:sz w:val="21"/>
+          <w:szCs w:val="21"/>
+        </w:rPr>
+      </w:pPr>
+      <w:r>
+        <w:rPr>
+          <w:rFonts w:ascii="Helvetica" w:eastAsia="Times New Roman" w:hAnsi="Helvetica" w:cs="Helvetica"/>
+          <w:color w:val="000000"/>
+          <w:sz w:val="21"/>
+          <w:szCs w:val="21"/>
+        </w:rPr>
+        <w:t>What is Computer Science?</w:t>
+      </w:r>
+    </w:p>
+    <w:p>
+      <w:pPr>
+        <w:numPr>
+          <w:ilvl w:val="1"/>
+          <w:numId w:val="1"/>
+        </w:numPr>
+        <w:spacing w:after="0" w:line="343" w:lineRule="atLeast"/>
+        <w:rPr>
+          <w:rFonts w:ascii="Helvetica" w:eastAsia="Times New Roman" w:hAnsi="Helvetica" w:cs="Helvetica"/>
+          <w:color w:val="000000"/>
+          <w:sz w:val="21"/>
+          <w:szCs w:val="21"/>
+        </w:rPr>
+      </w:pPr>
+      <w:r>
+        <w:rPr>
+          <w:rFonts w:ascii="Helvetica" w:eastAsia="Times New Roman" w:hAnsi="Helvetica" w:cs="Helvetica"/>
+          <w:color w:val="000000"/>
+          <w:sz w:val="21"/>
+          <w:szCs w:val="21"/>
+        </w:rPr>
+        <w:t>Logic Gates</w:t>
+      </w:r>
+    </w:p>
+    <w:p>
+      <w:pPr>
+        <w:numPr>
+          <w:ilvl w:val="0"/>
+          <w:numId w:val="1"/>
+        </w:numPr>
+        <w:spacing w:after="0" w:line="343" w:lineRule="atLeast"/>
+        <w:ind w:left="480"/>
+        <w:rPr>
+          <w:rFonts w:ascii="Helvetica" w:eastAsia="Times New Roman" w:hAnsi="Helvetica" w:cs="Helvetica"/>
+          <w:color w:val="000000"/>
+          <w:sz w:val="21"/>
+          <w:szCs w:val="21"/>
+        </w:rPr>
+      </w:pPr>
+      <w:r>
+        <w:rPr>
+          <w:rFonts w:ascii="Helvetica" w:eastAsia="Times New Roman" w:hAnsi="Helvetica" w:cs="Helvetica"/>
+          <w:color w:val="000000"/>
+          <w:sz w:val="21"/>
+          <w:szCs w:val="21"/>
+        </w:rPr>
+        <w:t>What is Scratch?</w:t>
+      </w:r>
+      <w:r>
+        <w:rPr>
+          <w:rFonts w:ascii="Helvetica" w:eastAsia="Times New Roman" w:hAnsi="Helvetica" w:cs="Helvetica"/>
+          <w:color w:val="000000"/>
+          <w:sz w:val="21"/>
+          <w:szCs w:val="21"/>
+        </w:rPr>
+        <w:t xml:space="preserve"> (include QR code to scratch website) </w:t>
+      </w:r>
+    </w:p>
+    <w:p>
+      <w:pPr>
+        <w:numPr>
+          <w:ilvl w:val="1"/>
+          <w:numId w:val="1"/>
+        </w:numPr>
+        <w:spacing w:after="0" w:line="343" w:lineRule="atLeast"/>
+        <w:rPr>
+          <w:rFonts w:ascii="Helvetica" w:eastAsia="Times New Roman" w:hAnsi="Helvetica" w:cs="Helvetica"/>
+          <w:color w:val="000000"/>
+          <w:sz w:val="21"/>
+          <w:szCs w:val="21"/>
+        </w:rPr>
+      </w:pPr>
+      <w:r>
+        <w:rPr>
+          <w:rFonts w:ascii="Helvetica" w:eastAsia="Times New Roman" w:hAnsi="Helvetica" w:cs="Helvetica"/>
+          <w:color w:val="000000"/>
+          <w:sz w:val="21"/>
+          <w:szCs w:val="21"/>
+        </w:rPr>
+        <w:t>Subpanels will show how to use it, broken down into each category of blocks, plus one explaining how the rest of Scratch works</w:t>
+      </w:r>
+    </w:p>
+    <w:p>
+      <w:pPr>
+        <w:numPr>
+          <w:ilvl w:val="0"/>
+          <w:numId w:val="1"/>
+        </w:numPr>
+        <w:spacing w:after="0" w:line="343" w:lineRule="atLeast"/>
+        <w:ind w:left="480"/>
+        <w:rPr>
+          <w:rFonts w:ascii="Helvetica" w:eastAsia="Times New Roman" w:hAnsi="Helvetica" w:cs="Helvetica"/>
+          <w:color w:val="000000"/>
+          <w:sz w:val="21"/>
+          <w:szCs w:val="21"/>
+        </w:rPr>
+      </w:pPr>
+      <w:r>
+        <w:rPr>
+          <w:rFonts w:ascii="Helvetica" w:eastAsia="Times New Roman" w:hAnsi="Helvetica" w:cs="Helvetica"/>
+          <w:color w:val="000000"/>
+          <w:sz w:val="21"/>
+          <w:szCs w:val="21"/>
+        </w:rPr>
+        <w:t>Scratch (launches Scratch)</w:t>
+      </w:r>
+    </w:p>
+    <w:p>
+      <w:pPr>
+        <w:numPr>
+          <w:ilvl w:val="0"/>
+          <w:numId w:val="1"/>
+        </w:numPr>
+        <w:spacing w:after="0" w:line="343" w:lineRule="atLeast"/>
+        <w:ind w:left="480"/>
+        <w:rPr>
+          <w:rFonts w:ascii="Helvetica" w:eastAsia="Times New Roman" w:hAnsi="Helvetica" w:cs="Helvetica"/>
+          <w:color w:val="000000"/>
+          <w:sz w:val="21"/>
+          <w:szCs w:val="21"/>
+        </w:rPr>
+      </w:pPr>
+      <w:r>
+        <w:rPr>
+          <w:rFonts w:ascii="Helvetica" w:eastAsia="Times New Roman" w:hAnsi="Helvetica" w:cs="Helvetica"/>
+          <w:color w:val="000000"/>
+          <w:sz w:val="21"/>
+          <w:szCs w:val="21"/>
+        </w:rPr>
+        <w:t>Where to go after Scratch? (Point kids to Code.org</w:t>
+      </w:r>
+      <w:r>
+        <w:rPr>
+          <w:rFonts w:ascii="Helvetica" w:eastAsia="Times New Roman" w:hAnsi="Helvetica" w:cs="Helvetica"/>
+          <w:color w:val="000000"/>
+          <w:sz w:val="21"/>
+          <w:szCs w:val="21"/>
+        </w:rPr>
+        <w:t xml:space="preserve">, and other helpful com </w:t>
+      </w:r>
+      <w:proofErr w:type="spellStart"/>
+      <w:r>
+        <w:rPr>
+          <w:rFonts w:ascii="Helvetica" w:eastAsia="Times New Roman" w:hAnsi="Helvetica" w:cs="Helvetica"/>
+          <w:color w:val="000000"/>
+          <w:sz w:val="21"/>
+          <w:szCs w:val="21"/>
+        </w:rPr>
+        <w:t>sci</w:t>
+      </w:r>
+      <w:proofErr w:type="spellEnd"/>
+      <w:r>
+        <w:rPr>
+          <w:rFonts w:ascii="Helvetica" w:eastAsia="Times New Roman" w:hAnsi="Helvetica" w:cs="Helvetica"/>
+          <w:color w:val="000000"/>
+          <w:sz w:val="21"/>
+          <w:szCs w:val="21"/>
+        </w:rPr>
+        <w:t xml:space="preserve"> websites- includes bibliography as well</w:t>
+      </w:r>
+      <w:r>
+        <w:rPr>
+          <w:rFonts w:ascii="Helvetica" w:eastAsia="Times New Roman" w:hAnsi="Helvetica" w:cs="Helvetica"/>
+          <w:color w:val="000000"/>
+          <w:sz w:val="21"/>
+          <w:szCs w:val="21"/>
+        </w:rPr>
+        <w:t>)</w:t>
+      </w:r>
+    </w:p>
+    <w:p>
+      <w:pPr>
+        <w:spacing w:after="0" w:line="343" w:lineRule="atLeast"/>
+        <w:rPr>
+          <w:rFonts w:ascii="Helvetica" w:eastAsia="Times New Roman" w:hAnsi="Helvetica" w:cs="Helvetica"/>
+          <w:color w:val="000000"/>
+          <w:sz w:val="21"/>
+          <w:szCs w:val="21"/>
+        </w:rPr>
+      </w:pPr>
     </w:p>
     <w:sectPr>
       <w:pgSz w:w="12240" w:h="15840"/>

</xml_diff>

<commit_message>
Estimated time: 45m * Updated design document to link to the libGDX wiki page for scene2d widgets * Made a body defined through just a string use word wrap * Added an example custom panel test
</commit_message>
<xml_diff>
--- a/Design Document.docx
+++ b/Design Document.docx
@@ -74,8 +74,6 @@
           <w:szCs w:val="21"/>
         </w:rPr>
       </w:pPr>
-      <w:proofErr w:type="spellStart"/>
-      <w:proofErr w:type="gramStart"/>
       <w:r>
         <w:rPr>
           <w:rFonts w:ascii="Helvetica" w:eastAsia="Times New Roman" w:hAnsi="Helvetica" w:cs="Helvetica"/>
@@ -87,100 +85,45 @@
         </w:rPr>
         <w:t>libGDX</w:t>
       </w:r>
-      <w:proofErr w:type="spellEnd"/>
-      <w:proofErr w:type="gramEnd"/>
-    </w:p>
-    <w:p>
-      <w:pPr>
-        <w:spacing w:after="0" w:line="343" w:lineRule="atLeast"/>
-        <w:rPr>
-          <w:rFonts w:ascii="Helvetica" w:eastAsia="Times New Roman" w:hAnsi="Helvetica" w:cs="Helvetica"/>
-          <w:color w:val="000000"/>
-          <w:sz w:val="21"/>
-          <w:szCs w:val="21"/>
-        </w:rPr>
-      </w:pPr>
-      <w:proofErr w:type="spellStart"/>
-      <w:proofErr w:type="gramStart"/>
-      <w:r>
-        <w:rPr>
-          <w:rFonts w:ascii="Helvetica" w:eastAsia="Times New Roman" w:hAnsi="Helvetica" w:cs="Helvetica"/>
-          <w:color w:val="000000"/>
-          <w:sz w:val="21"/>
-          <w:szCs w:val="21"/>
-        </w:rPr>
-        <w:t>libGDX</w:t>
-      </w:r>
-      <w:proofErr w:type="spellEnd"/>
-      <w:proofErr w:type="gramEnd"/>
-      <w:r>
-        <w:rPr>
-          <w:rFonts w:ascii="Helvetica" w:eastAsia="Times New Roman" w:hAnsi="Helvetica" w:cs="Helvetica"/>
-          <w:color w:val="000000"/>
-          <w:sz w:val="21"/>
-          <w:szCs w:val="21"/>
-        </w:rPr>
-        <w:t xml:space="preserve"> is a library for java. Libraries allow a program to use more functions than the JDK has built in. In order to use them, you must tell your IDE where the jar files are. If you are using </w:t>
-      </w:r>
-      <w:proofErr w:type="spellStart"/>
-      <w:r>
-        <w:rPr>
-          <w:rFonts w:ascii="Helvetica" w:eastAsia="Times New Roman" w:hAnsi="Helvetica" w:cs="Helvetica"/>
-          <w:color w:val="000000"/>
-          <w:sz w:val="21"/>
-          <w:szCs w:val="21"/>
-        </w:rPr>
-        <w:t>IntelliJ</w:t>
-      </w:r>
-      <w:proofErr w:type="spellEnd"/>
-      <w:r>
-        <w:rPr>
-          <w:rFonts w:ascii="Helvetica" w:eastAsia="Times New Roman" w:hAnsi="Helvetica" w:cs="Helvetica"/>
-          <w:color w:val="000000"/>
-          <w:sz w:val="21"/>
-          <w:szCs w:val="21"/>
-        </w:rPr>
-        <w:t xml:space="preserve"> Idea, the process is as follows:</w:t>
-      </w:r>
-    </w:p>
-    <w:p>
-      <w:pPr>
-        <w:spacing w:after="0" w:line="343" w:lineRule="atLeast"/>
-        <w:rPr>
-          <w:rFonts w:ascii="Helvetica" w:eastAsia="Times New Roman" w:hAnsi="Helvetica" w:cs="Helvetica"/>
-          <w:color w:val="000000"/>
-          <w:sz w:val="21"/>
-          <w:szCs w:val="21"/>
-        </w:rPr>
-      </w:pPr>
-      <w:r>
-        <w:rPr>
-          <w:rFonts w:ascii="Helvetica" w:eastAsia="Times New Roman" w:hAnsi="Helvetica" w:cs="Helvetica"/>
-          <w:color w:val="000000"/>
-          <w:sz w:val="21"/>
-          <w:szCs w:val="21"/>
-        </w:rPr>
-        <w:t>1) Click "Project Structure" (</w:t>
-      </w:r>
-      <w:proofErr w:type="spellStart"/>
-      <w:r>
-        <w:rPr>
-          <w:rFonts w:ascii="Helvetica" w:eastAsia="Times New Roman" w:hAnsi="Helvetica" w:cs="Helvetica"/>
-          <w:color w:val="000000"/>
-          <w:sz w:val="21"/>
-          <w:szCs w:val="21"/>
-        </w:rPr>
-        <w:t>ctrl+alt+shift+s</w:t>
-      </w:r>
-      <w:proofErr w:type="spellEnd"/>
-      <w:r>
-        <w:rPr>
-          <w:rFonts w:ascii="Helvetica" w:eastAsia="Times New Roman" w:hAnsi="Helvetica" w:cs="Helvetica"/>
-          <w:color w:val="000000"/>
-          <w:sz w:val="21"/>
-          <w:szCs w:val="21"/>
-        </w:rPr>
-        <w:t>)</w:t>
+    </w:p>
+    <w:p>
+      <w:pPr>
+        <w:spacing w:after="0" w:line="343" w:lineRule="atLeast"/>
+        <w:rPr>
+          <w:rFonts w:ascii="Helvetica" w:eastAsia="Times New Roman" w:hAnsi="Helvetica" w:cs="Helvetica"/>
+          <w:color w:val="000000"/>
+          <w:sz w:val="21"/>
+          <w:szCs w:val="21"/>
+        </w:rPr>
+      </w:pPr>
+      <w:r>
+        <w:rPr>
+          <w:rFonts w:ascii="Helvetica" w:eastAsia="Times New Roman" w:hAnsi="Helvetica" w:cs="Helvetica"/>
+          <w:color w:val="000000"/>
+          <w:sz w:val="21"/>
+          <w:szCs w:val="21"/>
+        </w:rPr>
+        <w:t>libGDX is a library for java. Libraries allow a program to use more functions than the JDK has built in. In order to use them, you must tell your IDE where the jar files are. If you are using IntelliJ Idea, the process is as follows:</w:t>
+      </w:r>
+    </w:p>
+    <w:p>
+      <w:pPr>
+        <w:spacing w:after="0" w:line="343" w:lineRule="atLeast"/>
+        <w:rPr>
+          <w:rFonts w:ascii="Helvetica" w:eastAsia="Times New Roman" w:hAnsi="Helvetica" w:cs="Helvetica"/>
+          <w:color w:val="000000"/>
+          <w:sz w:val="21"/>
+          <w:szCs w:val="21"/>
+        </w:rPr>
+      </w:pPr>
+      <w:r>
+        <w:rPr>
+          <w:rFonts w:ascii="Helvetica" w:eastAsia="Times New Roman" w:hAnsi="Helvetica" w:cs="Helvetica"/>
+          <w:color w:val="000000"/>
+          <w:sz w:val="21"/>
+          <w:szCs w:val="21"/>
+        </w:rPr>
+        <w:t>1) Click "Project Structure" (ctrl+alt+shift+s)</w:t>
       </w:r>
     </w:p>
     <w:p>
@@ -240,27 +183,7 @@
           <w:sz w:val="21"/>
           <w:szCs w:val="21"/>
         </w:rPr>
-        <w:t>4) Select the "</w:t>
-      </w:r>
-      <w:proofErr w:type="spellStart"/>
-      <w:r>
-        <w:rPr>
-          <w:rFonts w:ascii="Helvetica" w:eastAsia="Times New Roman" w:hAnsi="Helvetica" w:cs="Helvetica"/>
-          <w:color w:val="000000"/>
-          <w:sz w:val="21"/>
-          <w:szCs w:val="21"/>
-        </w:rPr>
-        <w:t>libgdx</w:t>
-      </w:r>
-      <w:proofErr w:type="spellEnd"/>
-      <w:r>
-        <w:rPr>
-          <w:rFonts w:ascii="Helvetica" w:eastAsia="Times New Roman" w:hAnsi="Helvetica" w:cs="Helvetica"/>
-          <w:color w:val="000000"/>
-          <w:sz w:val="21"/>
-          <w:szCs w:val="21"/>
-        </w:rPr>
-        <w:t>/libs" folder</w:t>
+        <w:t>4) Select the "libgdx/libs" folder</w:t>
       </w:r>
     </w:p>
     <w:p>
@@ -300,27 +223,7 @@
           <w:sz w:val="21"/>
           <w:szCs w:val="21"/>
         </w:rPr>
-        <w:t>6) Select the "</w:t>
-      </w:r>
-      <w:proofErr w:type="spellStart"/>
-      <w:r>
-        <w:rPr>
-          <w:rFonts w:ascii="Helvetica" w:eastAsia="Times New Roman" w:hAnsi="Helvetica" w:cs="Helvetica"/>
-          <w:color w:val="000000"/>
-          <w:sz w:val="21"/>
-          <w:szCs w:val="21"/>
-        </w:rPr>
-        <w:t>libgdx</w:t>
-      </w:r>
-      <w:proofErr w:type="spellEnd"/>
-      <w:r>
-        <w:rPr>
-          <w:rFonts w:ascii="Helvetica" w:eastAsia="Times New Roman" w:hAnsi="Helvetica" w:cs="Helvetica"/>
-          <w:color w:val="000000"/>
-          <w:sz w:val="21"/>
-          <w:szCs w:val="21"/>
-        </w:rPr>
-        <w:t>/sources" folder</w:t>
+        <w:t>6) Select the "libgdx/sources" folder</w:t>
       </w:r>
     </w:p>
     <w:p>
@@ -380,127 +283,7 @@
           <w:sz w:val="21"/>
           <w:szCs w:val="21"/>
         </w:rPr>
-        <w:t xml:space="preserve">To get started with </w:t>
-      </w:r>
-      <w:proofErr w:type="spellStart"/>
-      <w:r>
-        <w:rPr>
-          <w:rFonts w:ascii="Helvetica" w:eastAsia="Times New Roman" w:hAnsi="Helvetica" w:cs="Helvetica"/>
-          <w:color w:val="000000"/>
-          <w:sz w:val="21"/>
-          <w:szCs w:val="21"/>
-        </w:rPr>
-        <w:t>libGDX</w:t>
-      </w:r>
-      <w:proofErr w:type="spellEnd"/>
-      <w:r>
-        <w:rPr>
-          <w:rFonts w:ascii="Helvetica" w:eastAsia="Times New Roman" w:hAnsi="Helvetica" w:cs="Helvetica"/>
-          <w:color w:val="000000"/>
-          <w:sz w:val="21"/>
-          <w:szCs w:val="21"/>
-        </w:rPr>
-        <w:t xml:space="preserve">, you create a class that implements </w:t>
-      </w:r>
-      <w:proofErr w:type="spellStart"/>
-      <w:r>
-        <w:rPr>
-          <w:rFonts w:ascii="Helvetica" w:eastAsia="Times New Roman" w:hAnsi="Helvetica" w:cs="Helvetica"/>
-          <w:color w:val="000000"/>
-          <w:sz w:val="21"/>
-          <w:szCs w:val="21"/>
-        </w:rPr>
-        <w:t>ApplicationListener</w:t>
-      </w:r>
-      <w:proofErr w:type="spellEnd"/>
-      <w:r>
-        <w:rPr>
-          <w:rFonts w:ascii="Helvetica" w:eastAsia="Times New Roman" w:hAnsi="Helvetica" w:cs="Helvetica"/>
-          <w:color w:val="000000"/>
-          <w:sz w:val="21"/>
-          <w:szCs w:val="21"/>
-        </w:rPr>
-        <w:t xml:space="preserve">. You then add your main function, which defines </w:t>
-      </w:r>
-      <w:proofErr w:type="gramStart"/>
-      <w:r>
-        <w:rPr>
-          <w:rFonts w:ascii="Helvetica" w:eastAsia="Times New Roman" w:hAnsi="Helvetica" w:cs="Helvetica"/>
-          <w:color w:val="000000"/>
-          <w:sz w:val="21"/>
-          <w:szCs w:val="21"/>
-        </w:rPr>
-        <w:t>a</w:t>
-      </w:r>
-      <w:proofErr w:type="gramEnd"/>
-      <w:r>
-        <w:rPr>
-          <w:rFonts w:ascii="Helvetica" w:eastAsia="Times New Roman" w:hAnsi="Helvetica" w:cs="Helvetica"/>
-          <w:color w:val="000000"/>
-          <w:sz w:val="21"/>
-          <w:szCs w:val="21"/>
-        </w:rPr>
-        <w:t xml:space="preserve"> </w:t>
-      </w:r>
-      <w:proofErr w:type="spellStart"/>
-      <w:r>
-        <w:rPr>
-          <w:rFonts w:ascii="Helvetica" w:eastAsia="Times New Roman" w:hAnsi="Helvetica" w:cs="Helvetica"/>
-          <w:color w:val="000000"/>
-          <w:sz w:val="21"/>
-          <w:szCs w:val="21"/>
-        </w:rPr>
-        <w:t>LWJGLApplicationConfiguration</w:t>
-      </w:r>
-      <w:proofErr w:type="spellEnd"/>
-      <w:r>
-        <w:rPr>
-          <w:rFonts w:ascii="Helvetica" w:eastAsia="Times New Roman" w:hAnsi="Helvetica" w:cs="Helvetica"/>
-          <w:color w:val="000000"/>
-          <w:sz w:val="21"/>
-          <w:szCs w:val="21"/>
-        </w:rPr>
-        <w:t xml:space="preserve">, and creates a </w:t>
-      </w:r>
-      <w:proofErr w:type="spellStart"/>
-      <w:r>
-        <w:rPr>
-          <w:rFonts w:ascii="Helvetica" w:eastAsia="Times New Roman" w:hAnsi="Helvetica" w:cs="Helvetica"/>
-          <w:color w:val="000000"/>
-          <w:sz w:val="21"/>
-          <w:szCs w:val="21"/>
-        </w:rPr>
-        <w:t>LWJGLApplication</w:t>
-      </w:r>
-      <w:proofErr w:type="spellEnd"/>
-      <w:r>
-        <w:rPr>
-          <w:rFonts w:ascii="Helvetica" w:eastAsia="Times New Roman" w:hAnsi="Helvetica" w:cs="Helvetica"/>
-          <w:color w:val="000000"/>
-          <w:sz w:val="21"/>
-          <w:szCs w:val="21"/>
-        </w:rPr>
-        <w:t xml:space="preserve">, with an instantiation of the </w:t>
-      </w:r>
-      <w:proofErr w:type="spellStart"/>
-      <w:r>
-        <w:rPr>
-          <w:rFonts w:ascii="Helvetica" w:eastAsia="Times New Roman" w:hAnsi="Helvetica" w:cs="Helvetica"/>
-          <w:color w:val="000000"/>
-          <w:sz w:val="21"/>
-          <w:szCs w:val="21"/>
-        </w:rPr>
-        <w:t>ApplicationListener</w:t>
-      </w:r>
-      <w:proofErr w:type="spellEnd"/>
-      <w:r>
-        <w:rPr>
-          <w:rFonts w:ascii="Helvetica" w:eastAsia="Times New Roman" w:hAnsi="Helvetica" w:cs="Helvetica"/>
-          <w:color w:val="000000"/>
-          <w:sz w:val="21"/>
-          <w:szCs w:val="21"/>
-        </w:rPr>
-        <w:t xml:space="preserve"> you created, plus the configuration.</w:t>
+        <w:t>To get started with libGDX, you create a class that implements ApplicationListener. You then add your main function, which defines a LWJGLApplicationConfiguration, and creates a LWJGLApplication, with an instantiation of the ApplicationListener you created, plus the configuration.</w:t>
       </w:r>
     </w:p>
     <w:p>
@@ -542,222 +325,27 @@
           <w:sz w:val="21"/>
           <w:szCs w:val="21"/>
         </w:rPr>
-        <w:t xml:space="preserve">Now </w:t>
-      </w:r>
-      <w:proofErr w:type="spellStart"/>
-      <w:proofErr w:type="gramStart"/>
-      <w:r>
-        <w:rPr>
-          <w:rFonts w:ascii="Helvetica" w:eastAsia="Times New Roman" w:hAnsi="Helvetica" w:cs="Helvetica"/>
-          <w:color w:val="000000"/>
-          <w:sz w:val="21"/>
-          <w:szCs w:val="21"/>
-        </w:rPr>
-        <w:t>lets</w:t>
-      </w:r>
-      <w:proofErr w:type="spellEnd"/>
-      <w:proofErr w:type="gramEnd"/>
-      <w:r>
-        <w:rPr>
-          <w:rFonts w:ascii="Helvetica" w:eastAsia="Times New Roman" w:hAnsi="Helvetica" w:cs="Helvetica"/>
-          <w:color w:val="000000"/>
-          <w:sz w:val="21"/>
-          <w:szCs w:val="21"/>
-        </w:rPr>
-        <w:t xml:space="preserve"> go to the </w:t>
-      </w:r>
-      <w:proofErr w:type="spellStart"/>
-      <w:r>
-        <w:rPr>
-          <w:rFonts w:ascii="Helvetica" w:eastAsia="Times New Roman" w:hAnsi="Helvetica" w:cs="Helvetica"/>
-          <w:color w:val="000000"/>
-          <w:sz w:val="21"/>
-          <w:szCs w:val="21"/>
-        </w:rPr>
-        <w:t>ApplicationListener</w:t>
-      </w:r>
-      <w:proofErr w:type="spellEnd"/>
-      <w:r>
-        <w:rPr>
-          <w:rFonts w:ascii="Helvetica" w:eastAsia="Times New Roman" w:hAnsi="Helvetica" w:cs="Helvetica"/>
-          <w:color w:val="000000"/>
-          <w:sz w:val="21"/>
-          <w:szCs w:val="21"/>
-        </w:rPr>
-        <w:t xml:space="preserve">. This will be what manages all of the different parts of the program. </w:t>
-      </w:r>
-      <w:proofErr w:type="spellStart"/>
-      <w:proofErr w:type="gramStart"/>
-      <w:r>
-        <w:rPr>
-          <w:rFonts w:ascii="Helvetica" w:eastAsia="Times New Roman" w:hAnsi="Helvetica" w:cs="Helvetica"/>
-          <w:color w:val="000000"/>
-          <w:sz w:val="21"/>
-          <w:szCs w:val="21"/>
-        </w:rPr>
-        <w:t>libGDX</w:t>
-      </w:r>
-      <w:proofErr w:type="spellEnd"/>
-      <w:proofErr w:type="gramEnd"/>
-      <w:r>
-        <w:rPr>
-          <w:rFonts w:ascii="Helvetica" w:eastAsia="Times New Roman" w:hAnsi="Helvetica" w:cs="Helvetica"/>
-          <w:color w:val="000000"/>
-          <w:sz w:val="21"/>
-          <w:szCs w:val="21"/>
-        </w:rPr>
-        <w:t xml:space="preserve"> works with a hierarchy of screens, stages, tables, and actors. First we will create a screen, the "</w:t>
-      </w:r>
-      <w:proofErr w:type="spellStart"/>
-      <w:r>
-        <w:rPr>
-          <w:rFonts w:ascii="Helvetica" w:eastAsia="Times New Roman" w:hAnsi="Helvetica" w:cs="Helvetica"/>
-          <w:color w:val="000000"/>
-          <w:sz w:val="21"/>
-          <w:szCs w:val="21"/>
-        </w:rPr>
-        <w:t>MenuScreen</w:t>
-      </w:r>
-      <w:proofErr w:type="spellEnd"/>
-      <w:r>
-        <w:rPr>
-          <w:rFonts w:ascii="Helvetica" w:eastAsia="Times New Roman" w:hAnsi="Helvetica" w:cs="Helvetica"/>
-          <w:color w:val="000000"/>
-          <w:sz w:val="21"/>
-          <w:szCs w:val="21"/>
-        </w:rPr>
-        <w:t xml:space="preserve">." In the </w:t>
-      </w:r>
-      <w:proofErr w:type="gramStart"/>
-      <w:r>
-        <w:rPr>
-          <w:rFonts w:ascii="Helvetica" w:eastAsia="Times New Roman" w:hAnsi="Helvetica" w:cs="Helvetica"/>
-          <w:color w:val="000000"/>
-          <w:sz w:val="21"/>
-          <w:szCs w:val="21"/>
-        </w:rPr>
-        <w:t>create(</w:t>
-      </w:r>
-      <w:proofErr w:type="gramEnd"/>
-      <w:r>
-        <w:rPr>
-          <w:rFonts w:ascii="Helvetica" w:eastAsia="Times New Roman" w:hAnsi="Helvetica" w:cs="Helvetica"/>
-          <w:color w:val="000000"/>
-          <w:sz w:val="21"/>
-          <w:szCs w:val="21"/>
-        </w:rPr>
-        <w:t xml:space="preserve">) function of the application listener, set the screen to a new </w:t>
-      </w:r>
-      <w:proofErr w:type="spellStart"/>
-      <w:r>
-        <w:rPr>
-          <w:rFonts w:ascii="Helvetica" w:eastAsia="Times New Roman" w:hAnsi="Helvetica" w:cs="Helvetica"/>
-          <w:color w:val="000000"/>
-          <w:sz w:val="21"/>
-          <w:szCs w:val="21"/>
-        </w:rPr>
-        <w:t>MenuScreen</w:t>
-      </w:r>
-      <w:proofErr w:type="spellEnd"/>
-      <w:r>
-        <w:rPr>
-          <w:rFonts w:ascii="Helvetica" w:eastAsia="Times New Roman" w:hAnsi="Helvetica" w:cs="Helvetica"/>
-          <w:color w:val="000000"/>
-          <w:sz w:val="21"/>
-          <w:szCs w:val="21"/>
-        </w:rPr>
-        <w:t>. (</w:t>
-      </w:r>
-      <w:proofErr w:type="spellStart"/>
-      <w:proofErr w:type="gramStart"/>
-      <w:r>
-        <w:rPr>
-          <w:rFonts w:ascii="Helvetica" w:eastAsia="Times New Roman" w:hAnsi="Helvetica" w:cs="Helvetica"/>
-          <w:color w:val="000000"/>
-          <w:sz w:val="21"/>
-          <w:szCs w:val="21"/>
-        </w:rPr>
-        <w:t>setScreen</w:t>
-      </w:r>
-      <w:proofErr w:type="spellEnd"/>
-      <w:r>
-        <w:rPr>
-          <w:rFonts w:ascii="Helvetica" w:eastAsia="Times New Roman" w:hAnsi="Helvetica" w:cs="Helvetica"/>
-          <w:color w:val="000000"/>
-          <w:sz w:val="21"/>
-          <w:szCs w:val="21"/>
-        </w:rPr>
-        <w:t>(</w:t>
-      </w:r>
-      <w:proofErr w:type="gramEnd"/>
-      <w:r>
-        <w:rPr>
-          <w:rFonts w:ascii="Helvetica" w:eastAsia="Times New Roman" w:hAnsi="Helvetica" w:cs="Helvetica"/>
-          <w:color w:val="000000"/>
-          <w:sz w:val="21"/>
-          <w:szCs w:val="21"/>
-        </w:rPr>
-        <w:t xml:space="preserve">new </w:t>
-      </w:r>
-      <w:proofErr w:type="spellStart"/>
-      <w:r>
-        <w:rPr>
-          <w:rFonts w:ascii="Helvetica" w:eastAsia="Times New Roman" w:hAnsi="Helvetica" w:cs="Helvetica"/>
-          <w:color w:val="000000"/>
-          <w:sz w:val="21"/>
-          <w:szCs w:val="21"/>
-        </w:rPr>
-        <w:t>MenuScreen</w:t>
-      </w:r>
-      <w:proofErr w:type="spellEnd"/>
-      <w:r>
-        <w:rPr>
-          <w:rFonts w:ascii="Helvetica" w:eastAsia="Times New Roman" w:hAnsi="Helvetica" w:cs="Helvetica"/>
-          <w:color w:val="000000"/>
-          <w:sz w:val="21"/>
-          <w:szCs w:val="21"/>
-        </w:rPr>
-        <w:t>());)</w:t>
-      </w:r>
-    </w:p>
-    <w:p>
-      <w:pPr>
-        <w:spacing w:after="0" w:line="343" w:lineRule="atLeast"/>
-        <w:rPr>
-          <w:rFonts w:ascii="Helvetica" w:eastAsia="Times New Roman" w:hAnsi="Helvetica" w:cs="Helvetica"/>
-          <w:color w:val="000000"/>
-          <w:sz w:val="21"/>
-          <w:szCs w:val="21"/>
-        </w:rPr>
-      </w:pPr>
-      <w:r>
-        <w:rPr>
-          <w:rFonts w:ascii="Helvetica" w:eastAsia="Times New Roman" w:hAnsi="Helvetica" w:cs="Helvetica"/>
-          <w:color w:val="000000"/>
-          <w:sz w:val="21"/>
-          <w:szCs w:val="21"/>
-        </w:rPr>
-        <w:t xml:space="preserve">This </w:t>
-      </w:r>
-      <w:proofErr w:type="spellStart"/>
-      <w:r>
-        <w:rPr>
-          <w:rFonts w:ascii="Helvetica" w:eastAsia="Times New Roman" w:hAnsi="Helvetica" w:cs="Helvetica"/>
-          <w:color w:val="000000"/>
-          <w:sz w:val="21"/>
-          <w:szCs w:val="21"/>
-        </w:rPr>
-        <w:t>MenuScreen</w:t>
-      </w:r>
-      <w:proofErr w:type="spellEnd"/>
-      <w:r>
-        <w:rPr>
-          <w:rFonts w:ascii="Helvetica" w:eastAsia="Times New Roman" w:hAnsi="Helvetica" w:cs="Helvetica"/>
-          <w:color w:val="000000"/>
-          <w:sz w:val="21"/>
-          <w:szCs w:val="21"/>
-        </w:rPr>
-        <w:t xml:space="preserve"> will create a stage with a window inside. This window will have buttons to get to each of the different parts of the program. The buttons will be flowchart styled, with arrows going from the basic panels, to the advanced ones.</w:t>
+        <w:t>Now lets go to the ApplicationListener. This will be what manages all of the different parts of the program. libGDX works with a hierarchy of screens, stages, tables, and actors. First we will create a screen, the "MenuScreen." In the create() function of the application listener, set the screen to a new MenuScreen. (setScreen(new MenuScreen());)</w:t>
+      </w:r>
+    </w:p>
+    <w:p>
+      <w:pPr>
+        <w:spacing w:after="0" w:line="343" w:lineRule="atLeast"/>
+        <w:rPr>
+          <w:rFonts w:ascii="Helvetica" w:eastAsia="Times New Roman" w:hAnsi="Helvetica" w:cs="Helvetica"/>
+          <w:color w:val="000000"/>
+          <w:sz w:val="21"/>
+          <w:szCs w:val="21"/>
+        </w:rPr>
+      </w:pPr>
+      <w:r>
+        <w:rPr>
+          <w:rFonts w:ascii="Helvetica" w:eastAsia="Times New Roman" w:hAnsi="Helvetica" w:cs="Helvetica"/>
+          <w:color w:val="000000"/>
+          <w:sz w:val="21"/>
+          <w:szCs w:val="21"/>
+        </w:rPr>
+        <w:t>This MenuScreen will create a stage with a window inside. This window will have buttons to get to each of the different parts of the program. The buttons will be flowchart styled, with arrows going from the basic panels, to the advanced ones.</w:t>
       </w:r>
     </w:p>
     <w:p>
@@ -799,58 +387,7 @@
           <w:sz w:val="21"/>
           <w:szCs w:val="21"/>
         </w:rPr>
-        <w:t xml:space="preserve">Each panel </w:t>
-      </w:r>
-      <w:proofErr w:type="gramStart"/>
-      <w:r>
-        <w:rPr>
-          <w:rFonts w:ascii="Helvetica" w:eastAsia="Times New Roman" w:hAnsi="Helvetica" w:cs="Helvetica"/>
-          <w:color w:val="000000"/>
-          <w:sz w:val="21"/>
-          <w:szCs w:val="21"/>
-        </w:rPr>
-        <w:t>will</w:t>
-      </w:r>
-      <w:proofErr w:type="gramEnd"/>
-      <w:r>
-        <w:rPr>
-          <w:rFonts w:ascii="Helvetica" w:eastAsia="Times New Roman" w:hAnsi="Helvetica" w:cs="Helvetica"/>
-          <w:color w:val="000000"/>
-          <w:sz w:val="21"/>
-          <w:szCs w:val="21"/>
-        </w:rPr>
-        <w:t xml:space="preserve"> essentially a slide, showing either more panels, or text, or both. The panel class will be an abstract class implementing Screen and Comparable&lt;Panel&gt;. The panel will have a variable for its return screen (Screen), its title (String), its </w:t>
-      </w:r>
-      <w:proofErr w:type="gramStart"/>
-      <w:r>
-        <w:rPr>
-          <w:rFonts w:ascii="Helvetica" w:eastAsia="Times New Roman" w:hAnsi="Helvetica" w:cs="Helvetica"/>
-          <w:color w:val="000000"/>
-          <w:sz w:val="21"/>
-          <w:szCs w:val="21"/>
-        </w:rPr>
-        <w:t>index(</w:t>
-      </w:r>
-      <w:proofErr w:type="spellStart"/>
-      <w:proofErr w:type="gramEnd"/>
-      <w:r>
-        <w:rPr>
-          <w:rFonts w:ascii="Helvetica" w:eastAsia="Times New Roman" w:hAnsi="Helvetica" w:cs="Helvetica"/>
-          <w:color w:val="000000"/>
-          <w:sz w:val="21"/>
-          <w:szCs w:val="21"/>
-        </w:rPr>
-        <w:t>int</w:t>
-      </w:r>
-      <w:proofErr w:type="spellEnd"/>
-      <w:r>
-        <w:rPr>
-          <w:rFonts w:ascii="Helvetica" w:eastAsia="Times New Roman" w:hAnsi="Helvetica" w:cs="Helvetica"/>
-          <w:color w:val="000000"/>
-          <w:sz w:val="21"/>
-          <w:szCs w:val="21"/>
-        </w:rPr>
-        <w:t xml:space="preserve">), and its content (Table). Those will all get set by its implementations. It will also define a stage that it renders. The stage adds the title, content, </w:t>
+        <w:t xml:space="preserve">Each panel will essentially a slide, showing either more panels, or text, or both. The panel class will be an abstract class implementing Screen and Comparable&lt;Panel&gt;. The panel will have a variable for its return screen (Screen), its title (String), its index(int), and its content (Table). Those will all get set by its implementations. It will also define a stage that it renders. The stage adds the title, content, </w:t>
       </w:r>
       <w:r>
         <w:rPr>
@@ -880,47 +417,7 @@
           <w:sz w:val="21"/>
           <w:szCs w:val="21"/>
         </w:rPr>
-        <w:t xml:space="preserve">The Main Menu will use Reflections to detect all classes that implement the Panel class, and put them into an </w:t>
-      </w:r>
-      <w:proofErr w:type="spellStart"/>
-      <w:r>
-        <w:rPr>
-          <w:rFonts w:ascii="Helvetica" w:eastAsia="Times New Roman" w:hAnsi="Helvetica" w:cs="Helvetica"/>
-          <w:color w:val="000000"/>
-          <w:sz w:val="21"/>
-          <w:szCs w:val="21"/>
-        </w:rPr>
-        <w:t>ArrayList</w:t>
-      </w:r>
-      <w:proofErr w:type="spellEnd"/>
-      <w:r>
-        <w:rPr>
-          <w:rFonts w:ascii="Helvetica" w:eastAsia="Times New Roman" w:hAnsi="Helvetica" w:cs="Helvetica"/>
-          <w:color w:val="000000"/>
-          <w:sz w:val="21"/>
-          <w:szCs w:val="21"/>
-        </w:rPr>
-        <w:t xml:space="preserve"> of classes. It will then sort them, and make buttons for each of the top-level panels, with (square root of the total number of top-level panels, rounded down) buttons in each row. What all of this does is allow you to develop the panels concurrently without worrying about conflicts with other commits, and add panels without needing to change the main </w:t>
-      </w:r>
-      <w:proofErr w:type="gramStart"/>
-      <w:r>
-        <w:rPr>
-          <w:rFonts w:ascii="Helvetica" w:eastAsia="Times New Roman" w:hAnsi="Helvetica" w:cs="Helvetica"/>
-          <w:color w:val="000000"/>
-          <w:sz w:val="21"/>
-          <w:szCs w:val="21"/>
-        </w:rPr>
-        <w:t>menu.</w:t>
-      </w:r>
-      <w:proofErr w:type="gramEnd"/>
-      <w:r>
-        <w:rPr>
-          <w:rFonts w:ascii="Helvetica" w:eastAsia="Times New Roman" w:hAnsi="Helvetica" w:cs="Helvetica"/>
-          <w:color w:val="000000"/>
-          <w:sz w:val="21"/>
-          <w:szCs w:val="21"/>
-        </w:rPr>
-        <w:t xml:space="preserve"> If a panel is not a top-level panel, it also has a button to go to the main menu (defined in Panel class).</w:t>
+        <w:t>The Main Menu will use Reflections to detect all classes that implement the Panel class, and put them into an ArrayList of classes. It will then sort them, and make buttons for each of the top-level panels, with (square root of the total number of top-level panels, rounded down) buttons in each row. What all of this does is allow you to develop the panels concurrently without worrying about conflicts with other commits, and add panels without needing to change the main menu. If a panel is not a top-level panel, it also has a button to go to the main menu (defined in Panel class).</w:t>
       </w:r>
     </w:p>
     <w:p>
@@ -962,27 +459,7 @@
           <w:sz w:val="21"/>
           <w:szCs w:val="21"/>
         </w:rPr>
-        <w:t xml:space="preserve">When the program runs, it will create a file called "log.txt". This file will be appended to whenever someone changes panels, and how long Scratch is open. Each event will add a new line, what happened, and a time stamp. Also, use </w:t>
-      </w:r>
-      <w:proofErr w:type="spellStart"/>
-      <w:r>
-        <w:rPr>
-          <w:rFonts w:ascii="Helvetica" w:eastAsia="Times New Roman" w:hAnsi="Helvetica" w:cs="Helvetica"/>
-          <w:color w:val="000000"/>
-          <w:sz w:val="21"/>
-          <w:szCs w:val="21"/>
-        </w:rPr>
-        <w:t>libGDX's</w:t>
-      </w:r>
-      <w:proofErr w:type="spellEnd"/>
-      <w:r>
-        <w:rPr>
-          <w:rFonts w:ascii="Helvetica" w:eastAsia="Times New Roman" w:hAnsi="Helvetica" w:cs="Helvetica"/>
-          <w:color w:val="000000"/>
-          <w:sz w:val="21"/>
-          <w:szCs w:val="21"/>
-        </w:rPr>
-        <w:t> </w:t>
+        <w:t>When the program runs, it will create a file called "log.txt". This file will be appended to whenever someone changes panels, and how long Scratch is open. Each event will add a new line, what happened, and a time stamp. Also, use libGDX's </w:t>
       </w:r>
       <w:hyperlink r:id="rId6" w:history="1">
         <w:r>
@@ -1057,57 +534,46 @@
         </w:rPr>
         <w:t xml:space="preserve"> (meaning more panels will be added it time allows)</w:t>
       </w:r>
+      <w:r>
+        <w:rPr>
+          <w:rFonts w:ascii="Helvetica" w:eastAsia="Times New Roman" w:hAnsi="Helvetica" w:cs="Helvetica"/>
+          <w:color w:val="000000"/>
+          <w:sz w:val="21"/>
+          <w:szCs w:val="21"/>
+        </w:rPr>
+        <w:t>. Volunteers will be assigned certain panels. You can look at tempTopLevelPanel and tempPanel for an example of how to make a panel.</w:t>
+      </w:r>
+      <w:r>
+        <w:rPr>
+          <w:rFonts w:ascii="Helvetica" w:eastAsia="Times New Roman" w:hAnsi="Helvetica" w:cs="Helvetica"/>
+          <w:color w:val="000000"/>
+          <w:sz w:val="21"/>
+          <w:szCs w:val="21"/>
+        </w:rPr>
+        <w:t xml:space="preserve"> To learn what you can put in a table, for a custom body, look at </w:t>
+      </w:r>
+      <w:hyperlink r:id="rId7" w:anchor="widgets" w:history="1">
+        <w:r>
+          <w:rPr>
+            <w:rStyle w:val="Hyperlink"/>
+            <w:rFonts w:ascii="Helvetica" w:eastAsia="Times New Roman" w:hAnsi="Helvetica" w:cs="Helvetica"/>
+            <w:sz w:val="21"/>
+            <w:szCs w:val="21"/>
+          </w:rPr>
+          <w:t>this</w:t>
+        </w:r>
+      </w:hyperlink>
+      <w:r>
+        <w:rPr>
+          <w:rFonts w:ascii="Helvetica" w:eastAsia="Times New Roman" w:hAnsi="Helvetica" w:cs="Helvetica"/>
+          <w:color w:val="000000"/>
+          <w:sz w:val="21"/>
+          <w:szCs w:val="21"/>
+        </w:rPr>
+        <w:t>.</w:t>
+      </w:r>
       <w:bookmarkStart w:id="0" w:name="_GoBack"/>
       <w:bookmarkEnd w:id="0"/>
-      <w:r>
-        <w:rPr>
-          <w:rFonts w:ascii="Helvetica" w:eastAsia="Times New Roman" w:hAnsi="Helvetica" w:cs="Helvetica"/>
-          <w:color w:val="000000"/>
-          <w:sz w:val="21"/>
-          <w:szCs w:val="21"/>
-        </w:rPr>
-        <w:t xml:space="preserve">. Volunteers will be assigned certain panels. You can look at </w:t>
-      </w:r>
-      <w:proofErr w:type="spellStart"/>
-      <w:r>
-        <w:rPr>
-          <w:rFonts w:ascii="Helvetica" w:eastAsia="Times New Roman" w:hAnsi="Helvetica" w:cs="Helvetica"/>
-          <w:color w:val="000000"/>
-          <w:sz w:val="21"/>
-          <w:szCs w:val="21"/>
-        </w:rPr>
-        <w:t>tempTopLevelPanel</w:t>
-      </w:r>
-      <w:proofErr w:type="spellEnd"/>
-      <w:r>
-        <w:rPr>
-          <w:rFonts w:ascii="Helvetica" w:eastAsia="Times New Roman" w:hAnsi="Helvetica" w:cs="Helvetica"/>
-          <w:color w:val="000000"/>
-          <w:sz w:val="21"/>
-          <w:szCs w:val="21"/>
-        </w:rPr>
-        <w:t xml:space="preserve"> and </w:t>
-      </w:r>
-      <w:proofErr w:type="spellStart"/>
-      <w:r>
-        <w:rPr>
-          <w:rFonts w:ascii="Helvetica" w:eastAsia="Times New Roman" w:hAnsi="Helvetica" w:cs="Helvetica"/>
-          <w:color w:val="000000"/>
-          <w:sz w:val="21"/>
-          <w:szCs w:val="21"/>
-        </w:rPr>
-        <w:t>tempPanel</w:t>
-      </w:r>
-      <w:proofErr w:type="spellEnd"/>
-      <w:r>
-        <w:rPr>
-          <w:rFonts w:ascii="Helvetica" w:eastAsia="Times New Roman" w:hAnsi="Helvetica" w:cs="Helvetica"/>
-          <w:color w:val="000000"/>
-          <w:sz w:val="21"/>
-          <w:szCs w:val="21"/>
-        </w:rPr>
-        <w:t xml:space="preserve"> for an example of how to make a panel.</w:t>
-      </w:r>
     </w:p>
     <w:p>
       <w:pPr>
@@ -1272,27 +738,7 @@
           <w:sz w:val="21"/>
           <w:szCs w:val="21"/>
         </w:rPr>
-        <w:t xml:space="preserve">, and other helpful com </w:t>
-      </w:r>
-      <w:proofErr w:type="spellStart"/>
-      <w:r>
-        <w:rPr>
-          <w:rFonts w:ascii="Helvetica" w:eastAsia="Times New Roman" w:hAnsi="Helvetica" w:cs="Helvetica"/>
-          <w:color w:val="000000"/>
-          <w:sz w:val="21"/>
-          <w:szCs w:val="21"/>
-        </w:rPr>
-        <w:t>sci</w:t>
-      </w:r>
-      <w:proofErr w:type="spellEnd"/>
-      <w:r>
-        <w:rPr>
-          <w:rFonts w:ascii="Helvetica" w:eastAsia="Times New Roman" w:hAnsi="Helvetica" w:cs="Helvetica"/>
-          <w:color w:val="000000"/>
-          <w:sz w:val="21"/>
-          <w:szCs w:val="21"/>
-        </w:rPr>
-        <w:t xml:space="preserve"> websites- includes bibliography as well</w:t>
+        <w:t>, and other helpful com sci websites- includes bibliography as well</w:t>
       </w:r>
       <w:r>
         <w:rPr>
@@ -1689,7 +1135,6 @@
     <w:name w:val="Hyperlink"/>
     <w:basedOn w:val="DefaultParagraphFont"/>
     <w:uiPriority w:val="99"/>
-    <w:semiHidden/>
     <w:unhideWhenUsed/>
     <w:rsid w:val="00F13029"/>
     <w:rPr>
@@ -1907,7 +1352,6 @@
     <w:name w:val="Hyperlink"/>
     <w:basedOn w:val="DefaultParagraphFont"/>
     <w:uiPriority w:val="99"/>
-    <w:semiHidden/>
     <w:unhideWhenUsed/>
     <w:rsid w:val="00F13029"/>
     <w:rPr>

</xml_diff>